<commit_message>
fix: correct email address in template footers
</commit_message>
<xml_diff>
--- a/api/mysagw/templates/acknowledgement-de.docx
+++ b/api/mysagw/templates/acknowledgement-de.docx
@@ -112,14 +112,14 @@
       <w:pPr>
         <w:pStyle w:val="Normal"/>
         <w:rPr>
-          <w:color w:val="1E3241"/>
+          <w:color w:themeColor="accent1" w:val="1E3241"/>
         </w:rPr>
       </w:pPr>
       <w:r>
         <w:rPr>
           <w:rFonts w:cs="Arial" w:ascii="Helvetica" w:hAnsi="Helvetica"/>
           <w:b/>
-          <w:color w:val="1E3241"/>
+          <w:color w:themeColor="accent1" w:val="1E3241"/>
           <w:sz w:val="20"/>
           <w:szCs w:val="20"/>
           <w:lang w:val="de-CH" w:eastAsia="ja-JP"/>
@@ -130,7 +130,7 @@
         <w:rPr>
           <w:rFonts w:cs="Arial" w:ascii="Helvetica" w:hAnsi="Helvetica"/>
           <w:b/>
-          <w:color w:val="1E3241"/>
+          <w:color w:themeColor="accent1" w:val="1E3241"/>
           <w:sz w:val="20"/>
           <w:szCs w:val="20"/>
           <w:lang w:val="en-US" w:eastAsia="ja-JP"/>
@@ -143,7 +143,7 @@
         <w:pStyle w:val="Normal"/>
         <w:rPr>
           <w:rFonts w:ascii="Helvetica" w:hAnsi="Helvetica" w:cs="Arial"/>
-          <w:color w:val="1E3241"/>
+          <w:color w:themeColor="accent1" w:val="1E3241"/>
           <w:sz w:val="20"/>
           <w:szCs w:val="20"/>
           <w:lang w:val="de-CH" w:eastAsia="ja-JP"/>
@@ -152,7 +152,7 @@
       <w:r>
         <w:rPr>
           <w:rFonts w:cs="Arial" w:ascii="Helvetica" w:hAnsi="Helvetica"/>
-          <w:color w:val="1E3241"/>
+          <w:color w:themeColor="accent1" w:val="1E3241"/>
           <w:sz w:val="20"/>
           <w:szCs w:val="20"/>
           <w:lang w:val="de-CH" w:eastAsia="ja-JP"/>
@@ -164,7 +164,7 @@
         <w:pStyle w:val="Normal"/>
         <w:rPr>
           <w:rFonts w:ascii="Helvetica" w:hAnsi="Helvetica" w:cs="Arial"/>
-          <w:color w:val="1E3241"/>
+          <w:color w:themeColor="accent1" w:val="1E3241"/>
           <w:sz w:val="20"/>
           <w:szCs w:val="20"/>
           <w:lang w:val="de-CH" w:eastAsia="ja-JP"/>
@@ -173,7 +173,7 @@
       <w:r>
         <w:rPr>
           <w:rFonts w:cs="Arial" w:ascii="Helvetica" w:hAnsi="Helvetica"/>
-          <w:color w:val="1E3241"/>
+          <w:color w:themeColor="accent1" w:val="1E3241"/>
           <w:sz w:val="20"/>
           <w:szCs w:val="20"/>
           <w:lang w:val="de-CH" w:eastAsia="ja-JP"/>
@@ -185,13 +185,13 @@
         <w:pStyle w:val="Normal"/>
         <w:ind w:hanging="0"/>
         <w:rPr>
-          <w:color w:val="1E3241"/>
+          <w:color w:themeColor="accent1" w:val="1E3241"/>
         </w:rPr>
       </w:pPr>
       <w:r>
         <w:rPr>
           <w:rFonts w:cs="Arial" w:ascii="Helvetica" w:hAnsi="Helvetica"/>
-          <w:color w:val="1E3241"/>
+          <w:color w:themeColor="accent1" w:val="1E3241"/>
           <w:sz w:val="20"/>
           <w:szCs w:val="20"/>
           <w:lang w:val="fr-CH" w:eastAsia="ja-JP"/>
@@ -204,7 +204,7 @@
         <w:pStyle w:val="Normal"/>
         <w:rPr>
           <w:rFonts w:ascii="Helvetica" w:hAnsi="Helvetica" w:cs="Arial"/>
-          <w:color w:val="1E3241"/>
+          <w:color w:themeColor="accent1" w:val="1E3241"/>
           <w:sz w:val="20"/>
           <w:szCs w:val="20"/>
           <w:lang w:val="de-CH" w:eastAsia="ja-JP"/>
@@ -213,7 +213,7 @@
       <w:r>
         <w:rPr>
           <w:rFonts w:cs="Arial" w:ascii="Helvetica" w:hAnsi="Helvetica"/>
-          <w:color w:val="1E3241"/>
+          <w:color w:themeColor="accent1" w:val="1E3241"/>
           <w:sz w:val="20"/>
           <w:szCs w:val="20"/>
           <w:lang w:val="de-CH" w:eastAsia="ja-JP"/>
@@ -224,13 +224,13 @@
       <w:pPr>
         <w:pStyle w:val="Normal"/>
         <w:rPr>
-          <w:color w:val="1E3241"/>
+          <w:color w:themeColor="accent1" w:val="1E3241"/>
         </w:rPr>
       </w:pPr>
       <w:r>
         <w:rPr>
           <w:rFonts w:cs="Arial" w:ascii="Helvetica" w:hAnsi="Helvetica"/>
-          <w:color w:val="1E3241"/>
+          <w:color w:themeColor="accent1" w:val="1E3241"/>
           <w:sz w:val="20"/>
           <w:szCs w:val="20"/>
           <w:lang w:val="de-CH" w:eastAsia="ja-JP"/>
@@ -240,7 +240,7 @@
       <w:r>
         <w:rPr>
           <w:rFonts w:cs="Arial" w:ascii="Helvetica" w:hAnsi="Helvetica"/>
-          <w:color w:val="1E3241"/>
+          <w:color w:themeColor="accent1" w:val="1E3241"/>
           <w:sz w:val="20"/>
           <w:szCs w:val="20"/>
           <w:shd w:fill="auto" w:val="clear"/>
@@ -251,7 +251,7 @@
       <w:r>
         <w:rPr>
           <w:rFonts w:cs="Arial" w:ascii="Helvetica" w:hAnsi="Helvetica"/>
-          <w:color w:val="1E3241"/>
+          <w:color w:themeColor="accent1" w:val="1E3241"/>
           <w:sz w:val="20"/>
           <w:szCs w:val="20"/>
           <w:lang w:val="de-CH" w:eastAsia="ja-JP"/>
@@ -264,7 +264,7 @@
         <w:pStyle w:val="Normal"/>
         <w:rPr>
           <w:rFonts w:ascii="Helvetica" w:hAnsi="Helvetica" w:cs="Arial"/>
-          <w:color w:val="1E3241"/>
+          <w:color w:themeColor="accent1" w:val="1E3241"/>
           <w:sz w:val="20"/>
           <w:szCs w:val="20"/>
           <w:lang w:val="de-CH" w:eastAsia="ja-JP"/>
@@ -273,7 +273,7 @@
       <w:r>
         <w:rPr>
           <w:rFonts w:cs="Arial" w:ascii="Helvetica" w:hAnsi="Helvetica"/>
-          <w:color w:val="1E3241"/>
+          <w:color w:themeColor="accent1" w:val="1E3241"/>
           <w:sz w:val="20"/>
           <w:szCs w:val="20"/>
           <w:lang w:val="de-CH" w:eastAsia="ja-JP"/>
@@ -284,13 +284,13 @@
       <w:pPr>
         <w:pStyle w:val="Normal"/>
         <w:rPr>
-          <w:color w:val="1E3241"/>
+          <w:color w:themeColor="accent1" w:val="1E3241"/>
         </w:rPr>
       </w:pPr>
       <w:r>
         <w:rPr>
           <w:rFonts w:cs="Arial" w:ascii="Helvetica" w:hAnsi="Helvetica"/>
-          <w:color w:val="1E3241"/>
+          <w:color w:themeColor="accent1" w:val="1E3241"/>
           <w:sz w:val="20"/>
           <w:szCs w:val="20"/>
           <w:lang w:val="de-CH" w:eastAsia="ja-JP"/>
@@ -304,7 +304,7 @@
         <w:ind w:hanging="0" w:start="5529"/>
         <w:rPr>
           <w:rFonts w:ascii="Helvetica" w:hAnsi="Helvetica" w:cs="Arial"/>
-          <w:color w:val="1E3241"/>
+          <w:color w:themeColor="accent1" w:val="1E3241"/>
           <w:sz w:val="20"/>
           <w:szCs w:val="20"/>
           <w:lang w:val="de-CH" w:eastAsia="ja-JP"/>
@@ -313,7 +313,7 @@
       <w:r>
         <w:rPr>
           <w:rFonts w:cs="Arial" w:ascii="Helvetica" w:hAnsi="Helvetica"/>
-          <w:color w:val="1E3241"/>
+          <w:color w:themeColor="accent1" w:val="1E3241"/>
           <w:sz w:val="20"/>
           <w:szCs w:val="20"/>
           <w:lang w:val="de-CH" w:eastAsia="ja-JP"/>
@@ -326,7 +326,7 @@
         <w:ind w:hanging="0" w:start="5529"/>
         <w:rPr>
           <w:rFonts w:ascii="Helvetica" w:hAnsi="Helvetica" w:cs="Arial"/>
-          <w:color w:val="1E3241"/>
+          <w:color w:themeColor="accent1" w:val="1E3241"/>
           <w:sz w:val="20"/>
           <w:szCs w:val="20"/>
           <w:lang w:val="de-CH" w:eastAsia="ja-JP"/>
@@ -335,7 +335,7 @@
       <w:r>
         <w:rPr>
           <w:rFonts w:cs="Arial" w:ascii="Helvetica" w:hAnsi="Helvetica"/>
-          <w:color w:val="1E3241"/>
+          <w:color w:themeColor="accent1" w:val="1E3241"/>
           <w:sz w:val="20"/>
           <w:szCs w:val="20"/>
           <w:lang w:val="de-CH" w:eastAsia="ja-JP"/>
@@ -347,13 +347,13 @@
         <w:pStyle w:val="Normal"/>
         <w:ind w:hanging="0" w:start="5529"/>
         <w:rPr>
-          <w:color w:val="1E3241"/>
+          <w:color w:themeColor="accent1" w:val="1E3241"/>
         </w:rPr>
       </w:pPr>
       <w:r>
         <w:rPr>
           <w:rFonts w:cs="Arial" w:ascii="Helvetica" w:hAnsi="Helvetica"/>
-          <w:color w:val="1E3241"/>
+          <w:color w:themeColor="accent1" w:val="1E3241"/>
           <w:sz w:val="20"/>
           <w:szCs w:val="20"/>
           <w:lang w:val="de-CH" w:eastAsia="ja-JP"/>
@@ -366,7 +366,7 @@
         <w:pStyle w:val="Normal"/>
         <w:ind w:hanging="0" w:start="5529"/>
         <w:rPr>
-          <w:color w:val="1E3241"/>
+          <w:color w:themeColor="accent1" w:val="1E3241"/>
         </w:rPr>
       </w:pPr>
       <w:r>
@@ -374,7 +374,7 @@
           <w:rFonts w:cs="Arial" w:ascii="Helvetica" w:hAnsi="Helvetica"/>
           <w:b w:val="false"/>
           <w:bCs w:val="false"/>
-          <w:color w:val="1E3241"/>
+          <w:color w:themeColor="accent1" w:val="1E3241"/>
           <w:sz w:val="20"/>
           <w:szCs w:val="20"/>
           <w:lang w:val="de-CH" w:eastAsia="ja-JP"/>
@@ -388,7 +388,7 @@
         <w:ind w:hanging="0" w:start="5529"/>
         <w:rPr>
           <w:rFonts w:ascii="Helvetica" w:hAnsi="Helvetica"/>
-          <w:color w:val="1E3241"/>
+          <w:color w:themeColor="accent1" w:val="1E3241"/>
           <w:sz w:val="20"/>
           <w:szCs w:val="20"/>
         </w:rPr>
@@ -396,7 +396,7 @@
       <w:r>
         <w:rPr>
           <w:rFonts w:ascii="Helvetica" w:hAnsi="Helvetica"/>
-          <w:color w:val="1E3241"/>
+          <w:color w:themeColor="accent1" w:val="1E3241"/>
           <w:sz w:val="20"/>
           <w:szCs w:val="20"/>
         </w:rPr>
@@ -448,7 +448,7 @@
       <mc:AlternateContent>
         <mc:Choice Requires="wps">
           <w:drawing>
-            <wp:anchor behindDoc="1" distT="0" distB="0" distL="111760" distR="114300" simplePos="0" locked="0" layoutInCell="0" allowOverlap="1" relativeHeight="7" wp14:anchorId="48483FA3">
+            <wp:anchor behindDoc="1" distT="0" distB="0" distL="111125" distR="114300" simplePos="0" locked="0" layoutInCell="0" allowOverlap="1" relativeHeight="7" wp14:anchorId="48483FA3">
               <wp:simplePos x="0" y="0"/>
               <wp:positionH relativeFrom="page">
                 <wp:align>right</wp:align>
@@ -654,7 +654,7 @@
               <wp:positionV relativeFrom="page">
                 <wp:align>bottom</wp:align>
               </wp:positionV>
-              <wp:extent cx="1080135" cy="820420"/>
+              <wp:extent cx="1080135" cy="819150"/>
               <wp:effectExtent l="0" t="0" r="0" b="0"/>
               <wp:wrapSquare wrapText="bothSides"/>
               <wp:docPr id="3" name="Textfeld 2"/>
@@ -665,7 +665,7 @@
                     <wps:spPr>
                       <a:xfrm>
                         <a:off x="0" y="0"/>
-                        <a:ext cx="1080000" cy="820440"/>
+                        <a:ext cx="1080000" cy="819000"/>
                       </a:xfrm>
                       <a:prstGeom prst="rect">
                         <a:avLst/>
@@ -741,7 +741,7 @@
         </mc:Choice>
         <mc:Fallback>
           <w:pict>
-            <v:rect id="shape_0" ID="Textfeld 2" path="m0,0l-2147483645,0l-2147483645,-2147483646l0,-2147483646xe" stroked="f" o:allowincell="f" style="position:absolute;margin-left:-0.05pt;margin-top:771.05pt;width:85pt;height:64.55pt;mso-wrap-style:square;v-text-anchor:top;mso-position-horizontal:left;mso-position-horizontal-relative:margin;mso-position-vertical:bottom;mso-position-vertical-relative:page" wp14:anchorId="6204D496">
+            <v:rect id="shape_0" ID="Textfeld 2" path="m0,0l-2147483645,0l-2147483645,-2147483646l0,-2147483646xe" stroked="f" o:allowincell="f" style="position:absolute;margin-left:-0.05pt;margin-top:773.75pt;width:85pt;height:64.45pt;mso-wrap-style:square;v-text-anchor:top;mso-position-horizontal:left;mso-position-horizontal-relative:margin;mso-position-vertical:bottom;mso-position-vertical-relative:page" wp14:anchorId="6204D496">
               <v:fill o:detectmouseclick="t" on="false"/>
               <v:stroke color="#3465a4" weight="9360" joinstyle="round" endcap="flat"/>
               <v:textbox>
@@ -798,7 +798,7 @@
       <mc:AlternateContent>
         <mc:Choice Requires="wps">
           <w:drawing>
-            <wp:anchor behindDoc="1" distT="45720" distB="45720" distL="111760" distR="114300" simplePos="0" locked="0" layoutInCell="0" allowOverlap="1" relativeHeight="5" wp14:anchorId="4013AA54">
+            <wp:anchor behindDoc="1" distT="45720" distB="45720" distL="111125" distR="114300" simplePos="0" locked="0" layoutInCell="0" allowOverlap="1" relativeHeight="5" wp14:anchorId="4013AA54">
               <wp:simplePos x="0" y="0"/>
               <wp:positionH relativeFrom="page">
                 <wp:align>right</wp:align>
@@ -860,7 +860,13 @@
                             <w:rPr>
                               <w:rFonts w:ascii="Helvetica" w:hAnsi="Helvetica"/>
                             </w:rPr>
-                            <w:t>info@sagw.ch</w:t>
+                            <w:t>sagw</w:t>
+                          </w:r>
+                          <w:r>
+                            <w:rPr>
+                              <w:rFonts w:ascii="Helvetica" w:hAnsi="Helvetica"/>
+                            </w:rPr>
+                            <w:t>@sagw.ch</w:t>
                           </w:r>
                         </w:p>
                         <w:p>
@@ -923,7 +929,13 @@
                       <w:rPr>
                         <w:rFonts w:ascii="Helvetica" w:hAnsi="Helvetica"/>
                       </w:rPr>
-                      <w:t>info@sagw.ch</w:t>
+                      <w:t>sagw</w:t>
+                    </w:r>
+                    <w:r>
+                      <w:rPr>
+                        <w:rFonts w:ascii="Helvetica" w:hAnsi="Helvetica"/>
+                      </w:rPr>
+                      <w:t>@sagw.ch</w:t>
                     </w:r>
                   </w:p>
                   <w:p>
@@ -2669,18 +2681,18 @@
       <w:sz w:val="16"/>
     </w:rPr>
   </w:style>
+  <w:style w:type="character" w:styleId="FootnoteCharactersuser">
+    <w:name w:val="Footnote Characters (user)"/>
+    <w:uiPriority w:val="79"/>
+    <w:semiHidden/>
+    <w:qFormat/>
+    <w:rsid w:val="00642f26"/>
+    <w:rPr>
+      <w:vertAlign w:val="superscript"/>
+    </w:rPr>
+  </w:style>
   <w:style w:type="character" w:styleId="FootnoteCharacters">
     <w:name w:val="Footnote Characters"/>
-    <w:uiPriority w:val="79"/>
-    <w:semiHidden/>
-    <w:qFormat/>
-    <w:rsid w:val="00642f26"/>
-    <w:rPr>
-      <w:vertAlign w:val="superscript"/>
-    </w:rPr>
-  </w:style>
-  <w:style w:type="character" w:styleId="FootnoteCharactersuser">
-    <w:name w:val="Footnote Characters (user)"/>
     <w:qFormat/>
     <w:rPr>
       <w:vertAlign w:val="superscript"/>
@@ -2704,18 +2716,18 @@
       <w:sz w:val="16"/>
     </w:rPr>
   </w:style>
+  <w:style w:type="character" w:styleId="EndnoteCharactersuser">
+    <w:name w:val="Endnote Characters (user)"/>
+    <w:uiPriority w:val="79"/>
+    <w:semiHidden/>
+    <w:qFormat/>
+    <w:rsid w:val="00113cb8"/>
+    <w:rPr>
+      <w:vertAlign w:val="superscript"/>
+    </w:rPr>
+  </w:style>
   <w:style w:type="character" w:styleId="EndnoteCharacters">
     <w:name w:val="Endnote Characters"/>
-    <w:uiPriority w:val="79"/>
-    <w:semiHidden/>
-    <w:qFormat/>
-    <w:rsid w:val="00113cb8"/>
-    <w:rPr>
-      <w:vertAlign w:val="superscript"/>
-    </w:rPr>
-  </w:style>
-  <w:style w:type="character" w:styleId="EndnoteCharactersuser">
-    <w:name w:val="Endnote Characters (user)"/>
     <w:qFormat/>
     <w:rPr>
       <w:vertAlign w:val="superscript"/>
@@ -3713,8 +3725,8 @@
     </w:pPr>
     <w:rPr/>
   </w:style>
-  <w:style w:type="paragraph" w:styleId="FrameContents">
-    <w:name w:val="Frame Contents"/>
+  <w:style w:type="paragraph" w:styleId="FrameContentsuser">
+    <w:name w:val="Frame Contents (user)"/>
     <w:basedOn w:val="Normal"/>
     <w:qFormat/>
     <w:pPr/>
@@ -3729,8 +3741,8 @@
     </w:pPr>
     <w:rPr/>
   </w:style>
-  <w:style w:type="paragraph" w:styleId="FrameContentsuser">
-    <w:name w:val="Frame Contents (user)"/>
+  <w:style w:type="paragraph" w:styleId="FrameContents">
+    <w:name w:val="Frame Contents"/>
     <w:basedOn w:val="Normal"/>
     <w:qFormat/>
     <w:pPr/>

</xml_diff>